<commit_message>
Interest Points - outputs
</commit_message>
<xml_diff>
--- a/files/interest_points.docx
+++ b/files/interest_points.docx
@@ -107,8 +107,6 @@
       <w:r>
         <w:t>. Ignore gradient magnitudes, only directions</w:t>
       </w:r>
-      <w:bookmarkStart w:id="0" w:name="_GoBack"/>
-      <w:bookmarkEnd w:id="0"/>
     </w:p>
     <w:p/>
     <w:p>
@@ -173,14 +171,71 @@
         <w:t>Approaches:</w:t>
       </w:r>
     </w:p>
+    <w:p/>
+    <w:p>
+      <w:r>
+        <w:t>Results:</w:t>
+      </w:r>
+    </w:p>
     <w:p>
       <w:pPr>
         <w:pStyle w:val="ListParagraph"/>
         <w:numPr>
           <w:ilvl w:val="0"/>
-          <w:numId w:val="6"/>
+          <w:numId w:val="7"/>
         </w:numPr>
       </w:pPr>
+      <w:r>
+        <w:t xml:space="preserve">Larger </w:t>
+      </w:r>
+      <w:r>
+        <w:t>bin counts performed better, 12,24, 36</w:t>
+      </w:r>
+    </w:p>
+    <w:p>
+      <w:pPr>
+        <w:pStyle w:val="ListParagraph"/>
+        <w:numPr>
+          <w:ilvl w:val="0"/>
+          <w:numId w:val="7"/>
+        </w:numPr>
+      </w:pPr>
+      <w:r>
+        <w:t>Threshold around 100</w:t>
+      </w:r>
+    </w:p>
+    <w:p>
+      <w:pPr>
+        <w:pStyle w:val="ListParagraph"/>
+        <w:numPr>
+          <w:ilvl w:val="0"/>
+          <w:numId w:val="7"/>
+        </w:numPr>
+      </w:pPr>
+      <w:proofErr w:type="spellStart"/>
+      <w:r>
+        <w:t>neighsize</w:t>
+      </w:r>
+      <w:proofErr w:type="spellEnd"/>
+      <w:r>
+        <w:t xml:space="preserve"> = 9</w:t>
+      </w:r>
+    </w:p>
+    <w:p/>
+    <w:p>
+      <w:r>
+        <w:t>4 classes around 35%</w:t>
+      </w:r>
+    </w:p>
+    <w:p>
+      <w:r>
+        <w:t>~</w:t>
+      </w:r>
+      <w:r>
+        <w:t>300-1000 interest points</w:t>
+      </w:r>
+      <w:bookmarkStart w:id="0" w:name="_GoBack"/>
+      <w:bookmarkEnd w:id="0"/>
     </w:p>
     <w:sectPr>
       <w:pgSz w:w="12240" w:h="15840"/>
@@ -679,6 +734,119 @@
     </w:lvl>
   </w:abstractNum>
   <w:abstractNum w:abstractNumId="5" w15:restartNumberingAfterBreak="0">
+    <w:nsid w:val="63DA6617"/>
+    <w:multiLevelType w:val="hybridMultilevel"/>
+    <w:tmpl w:val="A9860B76"/>
+    <w:lvl w:ilvl="0" w:tplc="04090001">
+      <w:start w:val="1"/>
+      <w:numFmt w:val="bullet"/>
+      <w:lvlText w:val=""/>
+      <w:lvlJc w:val="left"/>
+      <w:pPr>
+        <w:ind w:left="720" w:hanging="360"/>
+      </w:pPr>
+      <w:rPr>
+        <w:rFonts w:ascii="Symbol" w:hAnsi="Symbol" w:hint="default"/>
+      </w:rPr>
+    </w:lvl>
+    <w:lvl w:ilvl="1" w:tplc="04090003" w:tentative="1">
+      <w:start w:val="1"/>
+      <w:numFmt w:val="bullet"/>
+      <w:lvlText w:val="o"/>
+      <w:lvlJc w:val="left"/>
+      <w:pPr>
+        <w:ind w:left="1440" w:hanging="360"/>
+      </w:pPr>
+      <w:rPr>
+        <w:rFonts w:ascii="Courier New" w:hAnsi="Courier New" w:cs="Courier New" w:hint="default"/>
+      </w:rPr>
+    </w:lvl>
+    <w:lvl w:ilvl="2" w:tplc="04090005" w:tentative="1">
+      <w:start w:val="1"/>
+      <w:numFmt w:val="bullet"/>
+      <w:lvlText w:val=""/>
+      <w:lvlJc w:val="left"/>
+      <w:pPr>
+        <w:ind w:left="2160" w:hanging="360"/>
+      </w:pPr>
+      <w:rPr>
+        <w:rFonts w:ascii="Wingdings" w:hAnsi="Wingdings" w:hint="default"/>
+      </w:rPr>
+    </w:lvl>
+    <w:lvl w:ilvl="3" w:tplc="04090001" w:tentative="1">
+      <w:start w:val="1"/>
+      <w:numFmt w:val="bullet"/>
+      <w:lvlText w:val=""/>
+      <w:lvlJc w:val="left"/>
+      <w:pPr>
+        <w:ind w:left="2880" w:hanging="360"/>
+      </w:pPr>
+      <w:rPr>
+        <w:rFonts w:ascii="Symbol" w:hAnsi="Symbol" w:hint="default"/>
+      </w:rPr>
+    </w:lvl>
+    <w:lvl w:ilvl="4" w:tplc="04090003" w:tentative="1">
+      <w:start w:val="1"/>
+      <w:numFmt w:val="bullet"/>
+      <w:lvlText w:val="o"/>
+      <w:lvlJc w:val="left"/>
+      <w:pPr>
+        <w:ind w:left="3600" w:hanging="360"/>
+      </w:pPr>
+      <w:rPr>
+        <w:rFonts w:ascii="Courier New" w:hAnsi="Courier New" w:cs="Courier New" w:hint="default"/>
+      </w:rPr>
+    </w:lvl>
+    <w:lvl w:ilvl="5" w:tplc="04090005" w:tentative="1">
+      <w:start w:val="1"/>
+      <w:numFmt w:val="bullet"/>
+      <w:lvlText w:val=""/>
+      <w:lvlJc w:val="left"/>
+      <w:pPr>
+        <w:ind w:left="4320" w:hanging="360"/>
+      </w:pPr>
+      <w:rPr>
+        <w:rFonts w:ascii="Wingdings" w:hAnsi="Wingdings" w:hint="default"/>
+      </w:rPr>
+    </w:lvl>
+    <w:lvl w:ilvl="6" w:tplc="04090001" w:tentative="1">
+      <w:start w:val="1"/>
+      <w:numFmt w:val="bullet"/>
+      <w:lvlText w:val=""/>
+      <w:lvlJc w:val="left"/>
+      <w:pPr>
+        <w:ind w:left="5040" w:hanging="360"/>
+      </w:pPr>
+      <w:rPr>
+        <w:rFonts w:ascii="Symbol" w:hAnsi="Symbol" w:hint="default"/>
+      </w:rPr>
+    </w:lvl>
+    <w:lvl w:ilvl="7" w:tplc="04090003" w:tentative="1">
+      <w:start w:val="1"/>
+      <w:numFmt w:val="bullet"/>
+      <w:lvlText w:val="o"/>
+      <w:lvlJc w:val="left"/>
+      <w:pPr>
+        <w:ind w:left="5760" w:hanging="360"/>
+      </w:pPr>
+      <w:rPr>
+        <w:rFonts w:ascii="Courier New" w:hAnsi="Courier New" w:cs="Courier New" w:hint="default"/>
+      </w:rPr>
+    </w:lvl>
+    <w:lvl w:ilvl="8" w:tplc="04090005" w:tentative="1">
+      <w:start w:val="1"/>
+      <w:numFmt w:val="bullet"/>
+      <w:lvlText w:val=""/>
+      <w:lvlJc w:val="left"/>
+      <w:pPr>
+        <w:ind w:left="6480" w:hanging="360"/>
+      </w:pPr>
+      <w:rPr>
+        <w:rFonts w:ascii="Wingdings" w:hAnsi="Wingdings" w:hint="default"/>
+      </w:rPr>
+    </w:lvl>
+  </w:abstractNum>
+  <w:abstractNum w:abstractNumId="6" w15:restartNumberingAfterBreak="0">
     <w:nsid w:val="7BD90E10"/>
     <w:multiLevelType w:val="hybridMultilevel"/>
     <w:tmpl w:val="8EB09928"/>
@@ -771,7 +939,7 @@
     <w:abstractNumId w:val="4"/>
   </w:num>
   <w:num w:numId="3">
-    <w:abstractNumId w:val="5"/>
+    <w:abstractNumId w:val="6"/>
   </w:num>
   <w:num w:numId="4">
     <w:abstractNumId w:val="3"/>
@@ -781,6 +949,9 @@
   </w:num>
   <w:num w:numId="6">
     <w:abstractNumId w:val="2"/>
+  </w:num>
+  <w:num w:numId="7">
+    <w:abstractNumId w:val="5"/>
   </w:num>
 </w:numbering>
 </file>

</xml_diff>